<commit_message>
Updating codes + intermediate report
- Removing unused scripts
- Add the trainings bash script.
- new version of my intermediate report
</commit_message>
<xml_diff>
--- a/doc/nog te verwerken.docx
+++ b/doc/nog te verwerken.docx
@@ -2983,14 +2983,14 @@
           <w:lang w:val="en-GB"/>
         </w:rPr>
       </w:pPr>
-      <w:bookmarkStart w:id="6" w:name="_Toc252092877"/>
+      <w:bookmarkStart w:id="5" w:name="_Toc252092877"/>
       <w:r>
         <w:rPr>
           <w:lang w:val="en-GB"/>
         </w:rPr>
         <w:t>Software to be used</w:t>
       </w:r>
-      <w:bookmarkEnd w:id="6"/>
+      <w:bookmarkEnd w:id="5"/>
     </w:p>
     <w:p>
       <w:pPr>
@@ -3106,7 +3106,7 @@
         </w:rPr>
         <w:t xml:space="preserve">ed above is written in </w:t>
       </w:r>
-      <w:commentRangeStart w:id="7"/>
+      <w:commentRangeStart w:id="6"/>
       <w:r>
         <w:rPr>
           <w:rFonts w:asciiTheme="majorHAnsi" w:hAnsiTheme="majorHAnsi"/>
@@ -3114,13 +3114,13 @@
         </w:rPr>
         <w:t>Perl</w:t>
       </w:r>
-      <w:commentRangeEnd w:id="7"/>
+      <w:commentRangeEnd w:id="6"/>
       <w:r>
         <w:rPr>
           <w:rStyle w:val="Verwijzingopmerking"/>
           <w:lang w:val="en-GB"/>
         </w:rPr>
-        <w:commentReference w:id="7"/>
+        <w:commentReference w:id="6"/>
       </w:r>
       <w:r>
         <w:rPr>
@@ -3158,7 +3158,7 @@
         </w:rPr>
         <w:t xml:space="preserve">The web environment, which is written during this project, is written in Python2.7 using Django1.5.5. </w:t>
       </w:r>
-      <w:commentRangeStart w:id="8"/>
+      <w:commentRangeStart w:id="7"/>
       <w:r>
         <w:rPr>
           <w:rFonts w:asciiTheme="majorHAnsi" w:hAnsiTheme="majorHAnsi"/>
@@ -3166,13 +3166,13 @@
         </w:rPr>
         <w:t>The Perl script that will identify the orchids is integrated in this web environment.</w:t>
       </w:r>
-      <w:commentRangeEnd w:id="8"/>
+      <w:commentRangeEnd w:id="7"/>
       <w:r>
         <w:rPr>
           <w:rStyle w:val="Verwijzingopmerking"/>
           <w:lang w:val="en-GB"/>
         </w:rPr>
-        <w:commentReference w:id="8"/>
+        <w:commentReference w:id="7"/>
       </w:r>
       <w:r>
         <w:rPr>
@@ -3236,14 +3236,14 @@
           <w:lang w:val="en-GB"/>
         </w:rPr>
       </w:pPr>
-      <w:bookmarkStart w:id="9" w:name="_Toc251846899"/>
+      <w:bookmarkStart w:id="8" w:name="_Toc251846899"/>
       <w:r>
         <w:rPr>
           <w:lang w:val="en-GB"/>
         </w:rPr>
         <w:t>Flowers</w:t>
       </w:r>
-      <w:bookmarkEnd w:id="9"/>
+      <w:bookmarkEnd w:id="8"/>
       <w:r>
         <w:rPr>
           <w:lang w:val="en-GB"/>
@@ -3328,14 +3328,14 @@
           <w:lang w:val="en-GB"/>
         </w:rPr>
       </w:pPr>
-      <w:bookmarkStart w:id="10" w:name="_Toc251846900"/>
+      <w:bookmarkStart w:id="9" w:name="_Toc251846900"/>
       <w:r>
         <w:rPr>
           <w:lang w:val="en-GB"/>
         </w:rPr>
         <w:t>Leaves</w:t>
       </w:r>
-      <w:bookmarkEnd w:id="10"/>
+      <w:bookmarkEnd w:id="9"/>
     </w:p>
     <w:p>
       <w:pPr>
@@ -3399,14 +3399,14 @@
           <w:lang w:val="en-GB"/>
         </w:rPr>
       </w:pPr>
-      <w:bookmarkStart w:id="11" w:name="_Toc251846901"/>
+      <w:bookmarkStart w:id="10" w:name="_Toc251846901"/>
       <w:r>
         <w:rPr>
           <w:lang w:val="en-GB"/>
         </w:rPr>
         <w:t>Underground tubers</w:t>
       </w:r>
-      <w:bookmarkEnd w:id="11"/>
+      <w:bookmarkEnd w:id="10"/>
     </w:p>
     <w:p>
       <w:pPr>
@@ -3437,7 +3437,16 @@
           <w:rFonts w:asciiTheme="majorHAnsi" w:hAnsiTheme="majorHAnsi"/>
           <w:lang w:val="en-GB"/>
         </w:rPr>
-        <w:t xml:space="preserve"> orchids might be the same, so it is not sufficient to only look at the colour. In this case the shape of the tuber is more important than the colour. So the software has to learn to identify different species by shape but also by colour. </w:t>
+        <w:t xml:space="preserve"> orchids might be the same, so it is not sufficient to only look at the colour. In this case the shape of the tuber is more important than the colour. So the software ha</w:t>
+      </w:r>
+      <w:bookmarkStart w:id="11" w:name="_GoBack"/>
+      <w:bookmarkEnd w:id="11"/>
+      <w:r>
+        <w:rPr>
+          <w:rFonts w:asciiTheme="majorHAnsi" w:hAnsiTheme="majorHAnsi"/>
+          <w:lang w:val="en-GB"/>
+        </w:rPr>
+        <w:t xml:space="preserve">s to learn to identify different species by shape but also by colour. </w:t>
       </w:r>
     </w:p>
     <w:p>
@@ -3643,11 +3652,9 @@
       <w:r>
         <w:t>Verwerkt</w:t>
       </w:r>
-      <w:bookmarkStart w:id="5" w:name="_GoBack"/>
-      <w:bookmarkEnd w:id="5"/>
     </w:p>
   </w:comment>
-  <w:comment w:id="7" w:author="Patrick Gordon Wijntjes" w:date="2014-01-23T10:41:00Z" w:initials="PW">
+  <w:comment w:id="6" w:author="Patrick Gordon Wijntjes" w:date="2014-01-23T10:41:00Z" w:initials="PW">
     <w:p>
       <w:pPr>
         <w:pStyle w:val="Tekstopmerking"/>
@@ -3663,7 +3670,7 @@
       </w:r>
     </w:p>
   </w:comment>
-  <w:comment w:id="8" w:author="Patrick Gordon Wijntjes" w:date="2014-01-23T10:41:00Z" w:initials="PW">
+  <w:comment w:id="7" w:author="Patrick Gordon Wijntjes" w:date="2014-01-23T10:41:00Z" w:initials="PW">
     <w:p>
       <w:pPr>
         <w:pStyle w:val="Tekstopmerking"/>

</xml_diff>